<commit_message>
opdater link i debug+test
</commit_message>
<xml_diff>
--- a/opgaveformuleringer/Debug+Test.docx
+++ b/opgaveformuleringer/Debug+Test.docx
@@ -1,6 +1,6 @@
 
 <file path=word/document.xml><?xml version="1.0" encoding="utf-8"?>
-<w:document xmlns:wpc="http://schemas.microsoft.com/office/word/2010/wordprocessingCanvas" xmlns:cx="http://schemas.microsoft.com/office/drawing/2014/chartex" xmlns:cx1="http://schemas.microsoft.com/office/drawing/2015/9/8/chartex" xmlns:mc="http://schemas.openxmlformats.org/markup-compatibility/2006" xmlns:o="urn:schemas-microsoft-com:office:office" xmlns:r="http://schemas.openxmlformats.org/officeDocument/2006/relationships" xmlns:m="http://schemas.openxmlformats.org/officeDocument/2006/math" xmlns:v="urn:schemas-microsoft-com:vml" xmlns:wp14="http://schemas.microsoft.com/office/word/2010/wordprocessingDrawing" xmlns:wp="http://schemas.openxmlformats.org/drawingml/2006/wordprocessingDrawing" xmlns:w10="urn:schemas-microsoft-com:office:word" xmlns:w="http://schemas.openxmlformats.org/wordprocessingml/2006/main" xmlns:w14="http://schemas.microsoft.com/office/word/2010/wordml" xmlns:w15="http://schemas.microsoft.com/office/word/2012/wordml" xmlns:w16se="http://schemas.microsoft.com/office/word/2015/wordml/symex" xmlns:wpg="http://schemas.microsoft.com/office/word/2010/wordprocessingGroup" xmlns:wpi="http://schemas.microsoft.com/office/word/2010/wordprocessingInk" xmlns:wne="http://schemas.microsoft.com/office/word/2006/wordml" xmlns:wps="http://schemas.microsoft.com/office/word/2010/wordprocessingShape" mc:Ignorable="w14 w15 w16se wp14">
+<w:document xmlns:wpc="http://schemas.microsoft.com/office/word/2010/wordprocessingCanvas" xmlns:cx="http://schemas.microsoft.com/office/drawing/2014/chartex" xmlns:cx1="http://schemas.microsoft.com/office/drawing/2015/9/8/chartex" xmlns:cx2="http://schemas.microsoft.com/office/drawing/2015/10/21/chartex" xmlns:cx3="http://schemas.microsoft.com/office/drawing/2016/5/9/chartex" xmlns:cx4="http://schemas.microsoft.com/office/drawing/2016/5/10/chartex" xmlns:cx5="http://schemas.microsoft.com/office/drawing/2016/5/11/chartex" xmlns:cx6="http://schemas.microsoft.com/office/drawing/2016/5/12/chartex" xmlns:cx7="http://schemas.microsoft.com/office/drawing/2016/5/13/chartex" xmlns:cx8="http://schemas.microsoft.com/office/drawing/2016/5/14/chartex" xmlns:mc="http://schemas.openxmlformats.org/markup-compatibility/2006" xmlns:aink="http://schemas.microsoft.com/office/drawing/2016/ink" xmlns:am3d="http://schemas.microsoft.com/office/drawing/2017/model3d" xmlns:o="urn:schemas-microsoft-com:office:office" xmlns:r="http://schemas.openxmlformats.org/officeDocument/2006/relationships" xmlns:m="http://schemas.openxmlformats.org/officeDocument/2006/math" xmlns:v="urn:schemas-microsoft-com:vml" xmlns:wp14="http://schemas.microsoft.com/office/word/2010/wordprocessingDrawing" xmlns:wp="http://schemas.openxmlformats.org/drawingml/2006/wordprocessingDrawing" xmlns:w10="urn:schemas-microsoft-com:office:word" xmlns:w="http://schemas.openxmlformats.org/wordprocessingml/2006/main" xmlns:w14="http://schemas.microsoft.com/office/word/2010/wordml" xmlns:w15="http://schemas.microsoft.com/office/word/2012/wordml" xmlns:w16cex="http://schemas.microsoft.com/office/word/2018/wordml/cex" xmlns:w16cid="http://schemas.microsoft.com/office/word/2016/wordml/cid" xmlns:w16="http://schemas.microsoft.com/office/word/2018/wordml" xmlns:w16sdtdh="http://schemas.microsoft.com/office/word/2020/wordml/sdtdatahash" xmlns:w16se="http://schemas.microsoft.com/office/word/2015/wordml/symex" xmlns:wpg="http://schemas.microsoft.com/office/word/2010/wordprocessingGroup" xmlns:wpi="http://schemas.microsoft.com/office/word/2010/wordprocessingInk" xmlns:wne="http://schemas.microsoft.com/office/word/2006/wordml" xmlns:wps="http://schemas.microsoft.com/office/word/2010/wordprocessingShape" mc:Ignorable="w14 w15 w16se w16cid w16 w16cex w16sdtdh wp14">
   <w:body>
     <w:p>
       <w:pPr>
@@ -80,7 +80,27 @@
           <w:szCs w:val="17"/>
           <w:lang w:eastAsia="da-DK"/>
         </w:rPr>
-        <w:t xml:space="preserve">I denne opgave tages udgangspunkt i BlueJ-projektet </w:t>
+        <w:t xml:space="preserve">I denne opgave tages udgangspunkt i </w:t>
+      </w:r>
+      <w:proofErr w:type="spellStart"/>
+      <w:r>
+        <w:rPr>
+          <w:rFonts w:ascii="Verdana" w:eastAsia="Times New Roman" w:hAnsi="Verdana" w:cs="Times New Roman"/>
+          <w:sz w:val="20"/>
+          <w:szCs w:val="17"/>
+          <w:lang w:eastAsia="da-DK"/>
+        </w:rPr>
+        <w:t>BlueJ</w:t>
+      </w:r>
+      <w:proofErr w:type="spellEnd"/>
+      <w:r>
+        <w:rPr>
+          <w:rFonts w:ascii="Verdana" w:eastAsia="Times New Roman" w:hAnsi="Verdana" w:cs="Times New Roman"/>
+          <w:sz w:val="20"/>
+          <w:szCs w:val="17"/>
+          <w:lang w:eastAsia="da-DK"/>
+        </w:rPr>
+        <w:t xml:space="preserve">-projektet </w:t>
       </w:r>
       <w:r>
         <w:rPr>
@@ -183,6 +203,7 @@
         </w:rPr>
         <w:t xml:space="preserve"> med klassemetode </w:t>
       </w:r>
+      <w:proofErr w:type="spellStart"/>
       <w:r>
         <w:rPr>
           <w:rFonts w:ascii="Verdana" w:eastAsia="Times New Roman" w:hAnsi="Verdana" w:cs="Times New Roman"/>
@@ -205,6 +226,7 @@
         </w:rPr>
         <w:t>Wrong</w:t>
       </w:r>
+      <w:proofErr w:type="spellEnd"/>
       <w:r>
         <w:rPr>
           <w:rFonts w:ascii="Verdana" w:eastAsia="Times New Roman" w:hAnsi="Verdana" w:cs="Times New Roman"/>
@@ -664,6 +686,7 @@
         </w:rPr>
         <w:t xml:space="preserve">: </w:t>
       </w:r>
+      <w:proofErr w:type="spellStart"/>
       <w:r>
         <w:rPr>
           <w:rFonts w:ascii="Verdana" w:hAnsi="Verdana"/>
@@ -684,6 +707,7 @@
         </w:rPr>
         <w:t>Wrong</w:t>
       </w:r>
+      <w:proofErr w:type="spellEnd"/>
       <w:r>
         <w:rPr>
           <w:rFonts w:ascii="Verdana" w:hAnsi="Verdana"/>
@@ -772,6 +796,7 @@
         </w:rPr>
         <w:t xml:space="preserve"> </w:t>
       </w:r>
+      <w:proofErr w:type="spellStart"/>
       <w:r>
         <w:rPr>
           <w:rFonts w:ascii="Verdana" w:hAnsi="Verdana"/>
@@ -792,6 +817,7 @@
         </w:rPr>
         <w:t>Wrong</w:t>
       </w:r>
+      <w:proofErr w:type="spellEnd"/>
       <w:r>
         <w:rPr>
           <w:rFonts w:ascii="Verdana" w:hAnsi="Verdana"/>
@@ -1018,6 +1044,7 @@
           <w:szCs w:val="19"/>
         </w:rPr>
       </w:pPr>
+      <w:proofErr w:type="spellStart"/>
       <w:r>
         <w:rPr>
           <w:rFonts w:ascii="Verdana" w:hAnsi="Verdana"/>
@@ -1048,7 +1075,16 @@
           <w:sz w:val="19"/>
           <w:szCs w:val="19"/>
         </w:rPr>
-        <w:t>ngen kan (som beskrevet i forelæsningen)</w:t>
+        <w:t>ngen</w:t>
+      </w:r>
+      <w:proofErr w:type="spellEnd"/>
+      <w:r>
+        <w:rPr>
+          <w:rFonts w:ascii="Verdana" w:hAnsi="Verdana"/>
+          <w:sz w:val="19"/>
+          <w:szCs w:val="19"/>
+        </w:rPr>
+        <w:t xml:space="preserve"> kan (som beskrevet i forelæsningen)</w:t>
       </w:r>
       <w:r>
         <w:rPr>
@@ -1105,8 +1141,6 @@
         </w:rPr>
         <w:t>,</w:t>
       </w:r>
-      <w:bookmarkStart w:id="0" w:name="_GoBack"/>
-      <w:bookmarkEnd w:id="0"/>
     </w:p>
     <w:p>
       <w:pPr>
@@ -1122,13 +1156,23 @@
           <w:szCs w:val="19"/>
         </w:rPr>
       </w:pPr>
-      <w:r>
-        <w:rPr>
-          <w:rFonts w:ascii="Verdana" w:hAnsi="Verdana"/>
-          <w:sz w:val="19"/>
-          <w:szCs w:val="19"/>
-        </w:rPr>
-        <w:t>BlueJ’s debugger</w:t>
+      <w:proofErr w:type="spellStart"/>
+      <w:r>
+        <w:rPr>
+          <w:rFonts w:ascii="Verdana" w:hAnsi="Verdana"/>
+          <w:sz w:val="19"/>
+          <w:szCs w:val="19"/>
+        </w:rPr>
+        <w:t>BlueJ’s</w:t>
+      </w:r>
+      <w:proofErr w:type="spellEnd"/>
+      <w:r>
+        <w:rPr>
+          <w:rFonts w:ascii="Verdana" w:hAnsi="Verdana"/>
+          <w:sz w:val="19"/>
+          <w:szCs w:val="19"/>
+        </w:rPr>
+        <w:t xml:space="preserve"> debugger</w:t>
       </w:r>
       <w:r>
         <w:rPr>
@@ -1298,6 +1342,7 @@
         </w:rPr>
         <w:t xml:space="preserve">Kopier </w:t>
       </w:r>
+      <w:proofErr w:type="spellStart"/>
       <w:r>
         <w:rPr>
           <w:rFonts w:ascii="Verdana" w:hAnsi="Verdana"/>
@@ -1308,6 +1353,7 @@
         </w:rPr>
         <w:t>medianWrong</w:t>
       </w:r>
+      <w:proofErr w:type="spellEnd"/>
       <w:r>
         <w:rPr>
           <w:rFonts w:ascii="Verdana" w:hAnsi="Verdana"/>
@@ -1324,6 +1370,7 @@
         </w:rPr>
         <w:t xml:space="preserve">metoden og giv den nye metode navnet </w:t>
       </w:r>
+      <w:proofErr w:type="spellStart"/>
       <w:r>
         <w:rPr>
           <w:rFonts w:ascii="Verdana" w:hAnsi="Verdana"/>
@@ -1344,6 +1391,7 @@
         </w:rPr>
         <w:t>Correct</w:t>
       </w:r>
+      <w:proofErr w:type="spellEnd"/>
       <w:r>
         <w:rPr>
           <w:rFonts w:ascii="Verdana" w:hAnsi="Verdana"/>
@@ -1402,6 +1450,7 @@
         </w:rPr>
         <w:t xml:space="preserve">en testklasse </w:t>
       </w:r>
+      <w:proofErr w:type="spellStart"/>
       <w:r>
         <w:rPr>
           <w:rFonts w:ascii="Verdana" w:hAnsi="Verdana"/>
@@ -1412,6 +1461,7 @@
         </w:rPr>
         <w:t>MedianTest</w:t>
       </w:r>
+      <w:proofErr w:type="spellEnd"/>
       <w:r>
         <w:rPr>
           <w:rFonts w:ascii="Verdana" w:hAnsi="Verdana"/>
@@ -1428,6 +1478,7 @@
         </w:rPr>
         <w:t xml:space="preserve">tester hhv. </w:t>
       </w:r>
+      <w:proofErr w:type="spellStart"/>
       <w:r>
         <w:rPr>
           <w:rFonts w:ascii="Verdana" w:hAnsi="Verdana"/>
@@ -1438,6 +1489,7 @@
         </w:rPr>
         <w:t>medianWrong</w:t>
       </w:r>
+      <w:proofErr w:type="spellEnd"/>
       <w:r>
         <w:rPr>
           <w:rFonts w:ascii="Verdana" w:hAnsi="Verdana"/>
@@ -1446,6 +1498,7 @@
         </w:rPr>
         <w:t xml:space="preserve"> og </w:t>
       </w:r>
+      <w:proofErr w:type="spellStart"/>
       <w:r>
         <w:rPr>
           <w:rFonts w:ascii="Verdana" w:hAnsi="Verdana"/>
@@ -1465,6 +1518,7 @@
         </w:rPr>
         <w:t>t</w:t>
       </w:r>
+      <w:proofErr w:type="spellEnd"/>
       <w:r>
         <w:rPr>
           <w:rFonts w:ascii="Verdana" w:hAnsi="Verdana"/>
@@ -1698,6 +1752,7 @@
         </w:rPr>
         <w:t xml:space="preserve"> i </w:t>
       </w:r>
+      <w:proofErr w:type="spellStart"/>
       <w:r>
         <w:rPr>
           <w:rFonts w:ascii="Verdana" w:hAnsi="Verdana"/>
@@ -1708,6 +1763,7 @@
         </w:rPr>
         <w:t>TestServer</w:t>
       </w:r>
+      <w:proofErr w:type="spellEnd"/>
       <w:r>
         <w:rPr>
           <w:rFonts w:ascii="Verdana" w:hAnsi="Verdana"/>
@@ -1756,6 +1812,7 @@
         </w:rPr>
         <w:t xml:space="preserve"> Testserveren afprøver om </w:t>
       </w:r>
+      <w:proofErr w:type="spellStart"/>
       <w:r>
         <w:rPr>
           <w:rFonts w:ascii="Verdana" w:hAnsi="Verdana"/>
@@ -1766,6 +1823,7 @@
         </w:rPr>
         <w:t>medianCorrect</w:t>
       </w:r>
+      <w:proofErr w:type="spellEnd"/>
       <w:r>
         <w:rPr>
           <w:rFonts w:ascii="Verdana" w:hAnsi="Verdana"/>
@@ -1829,7 +1887,25 @@
           <w:sz w:val="19"/>
           <w:szCs w:val="19"/>
         </w:rPr>
-        <w:t>korrekte implementationer af metoderne</w:t>
+        <w:t xml:space="preserve">korrekte </w:t>
+      </w:r>
+      <w:proofErr w:type="spellStart"/>
+      <w:r>
+        <w:rPr>
+          <w:rFonts w:ascii="Verdana" w:eastAsia="Times New Roman" w:hAnsi="Verdana" w:cs="Arial"/>
+          <w:sz w:val="19"/>
+          <w:szCs w:val="19"/>
+        </w:rPr>
+        <w:t>implementationer</w:t>
+      </w:r>
+      <w:proofErr w:type="spellEnd"/>
+      <w:r>
+        <w:rPr>
+          <w:rFonts w:ascii="Verdana" w:eastAsia="Times New Roman" w:hAnsi="Verdana" w:cs="Arial"/>
+          <w:sz w:val="19"/>
+          <w:szCs w:val="19"/>
+        </w:rPr>
+        <w:t xml:space="preserve"> af metoderne</w:t>
       </w:r>
       <w:r>
         <w:rPr>
@@ -1890,13 +1966,23 @@
         </w:rPr>
         <w:t xml:space="preserve"> fejl i nogle forkerte </w:t>
       </w:r>
+      <w:proofErr w:type="spellStart"/>
       <w:r>
         <w:rPr>
           <w:rFonts w:ascii="Verdana" w:eastAsia="Times New Roman" w:hAnsi="Verdana" w:cs="Arial"/>
           <w:sz w:val="19"/>
           <w:szCs w:val="19"/>
         </w:rPr>
-        <w:t xml:space="preserve">implementationer af </w:t>
+        <w:t>implementationer</w:t>
+      </w:r>
+      <w:proofErr w:type="spellEnd"/>
+      <w:r>
+        <w:rPr>
+          <w:rFonts w:ascii="Verdana" w:eastAsia="Times New Roman" w:hAnsi="Verdana" w:cs="Arial"/>
+          <w:sz w:val="19"/>
+          <w:szCs w:val="19"/>
+        </w:rPr>
+        <w:t xml:space="preserve"> af </w:t>
       </w:r>
       <w:r>
         <w:rPr>
@@ -1961,7 +2047,7 @@
 </file>
 
 <file path=word/endnotes.xml><?xml version="1.0" encoding="utf-8"?>
-<w:endnotes xmlns:wpc="http://schemas.microsoft.com/office/word/2010/wordprocessingCanvas" xmlns:cx="http://schemas.microsoft.com/office/drawing/2014/chartex" xmlns:cx1="http://schemas.microsoft.com/office/drawing/2015/9/8/chartex" xmlns:mc="http://schemas.openxmlformats.org/markup-compatibility/2006" xmlns:o="urn:schemas-microsoft-com:office:office" xmlns:r="http://schemas.openxmlformats.org/officeDocument/2006/relationships" xmlns:m="http://schemas.openxmlformats.org/officeDocument/2006/math" xmlns:v="urn:schemas-microsoft-com:vml" xmlns:wp14="http://schemas.microsoft.com/office/word/2010/wordprocessingDrawing" xmlns:wp="http://schemas.openxmlformats.org/drawingml/2006/wordprocessingDrawing" xmlns:w10="urn:schemas-microsoft-com:office:word" xmlns:w="http://schemas.openxmlformats.org/wordprocessingml/2006/main" xmlns:w14="http://schemas.microsoft.com/office/word/2010/wordml" xmlns:w15="http://schemas.microsoft.com/office/word/2012/wordml" xmlns:w16se="http://schemas.microsoft.com/office/word/2015/wordml/symex" xmlns:wpg="http://schemas.microsoft.com/office/word/2010/wordprocessingGroup" xmlns:wpi="http://schemas.microsoft.com/office/word/2010/wordprocessingInk" xmlns:wne="http://schemas.microsoft.com/office/word/2006/wordml" xmlns:wps="http://schemas.microsoft.com/office/word/2010/wordprocessingShape" mc:Ignorable="w14 w15 w16se wp14">
+<w:endnotes xmlns:wpc="http://schemas.microsoft.com/office/word/2010/wordprocessingCanvas" xmlns:cx="http://schemas.microsoft.com/office/drawing/2014/chartex" xmlns:cx1="http://schemas.microsoft.com/office/drawing/2015/9/8/chartex" xmlns:cx2="http://schemas.microsoft.com/office/drawing/2015/10/21/chartex" xmlns:cx3="http://schemas.microsoft.com/office/drawing/2016/5/9/chartex" xmlns:cx4="http://schemas.microsoft.com/office/drawing/2016/5/10/chartex" xmlns:cx5="http://schemas.microsoft.com/office/drawing/2016/5/11/chartex" xmlns:cx6="http://schemas.microsoft.com/office/drawing/2016/5/12/chartex" xmlns:cx7="http://schemas.microsoft.com/office/drawing/2016/5/13/chartex" xmlns:cx8="http://schemas.microsoft.com/office/drawing/2016/5/14/chartex" xmlns:mc="http://schemas.openxmlformats.org/markup-compatibility/2006" xmlns:aink="http://schemas.microsoft.com/office/drawing/2016/ink" xmlns:am3d="http://schemas.microsoft.com/office/drawing/2017/model3d" xmlns:o="urn:schemas-microsoft-com:office:office" xmlns:r="http://schemas.openxmlformats.org/officeDocument/2006/relationships" xmlns:m="http://schemas.openxmlformats.org/officeDocument/2006/math" xmlns:v="urn:schemas-microsoft-com:vml" xmlns:wp14="http://schemas.microsoft.com/office/word/2010/wordprocessingDrawing" xmlns:wp="http://schemas.openxmlformats.org/drawingml/2006/wordprocessingDrawing" xmlns:w10="urn:schemas-microsoft-com:office:word" xmlns:w="http://schemas.openxmlformats.org/wordprocessingml/2006/main" xmlns:w14="http://schemas.microsoft.com/office/word/2010/wordml" xmlns:w15="http://schemas.microsoft.com/office/word/2012/wordml" xmlns:w16cex="http://schemas.microsoft.com/office/word/2018/wordml/cex" xmlns:w16cid="http://schemas.microsoft.com/office/word/2016/wordml/cid" xmlns:w16="http://schemas.microsoft.com/office/word/2018/wordml" xmlns:w16sdtdh="http://schemas.microsoft.com/office/word/2020/wordml/sdtdatahash" xmlns:w16se="http://schemas.microsoft.com/office/word/2015/wordml/symex" xmlns:wpg="http://schemas.microsoft.com/office/word/2010/wordprocessingGroup" xmlns:wpi="http://schemas.microsoft.com/office/word/2010/wordprocessingInk" xmlns:wne="http://schemas.microsoft.com/office/word/2006/wordml" xmlns:wps="http://schemas.microsoft.com/office/word/2010/wordprocessingShape" mc:Ignorable="w14 w15 w16se w16cid w16 w16cex w16sdtdh wp14">
   <w:endnote w:type="separator" w:id="-1">
     <w:p>
       <w:r>
@@ -1980,7 +2066,7 @@
 </file>
 
 <file path=word/footer1.xml><?xml version="1.0" encoding="utf-8"?>
-<w:ftr xmlns:wpc="http://schemas.microsoft.com/office/word/2010/wordprocessingCanvas" xmlns:cx="http://schemas.microsoft.com/office/drawing/2014/chartex" xmlns:cx1="http://schemas.microsoft.com/office/drawing/2015/9/8/chartex" xmlns:mc="http://schemas.openxmlformats.org/markup-compatibility/2006" xmlns:o="urn:schemas-microsoft-com:office:office" xmlns:r="http://schemas.openxmlformats.org/officeDocument/2006/relationships" xmlns:m="http://schemas.openxmlformats.org/officeDocument/2006/math" xmlns:v="urn:schemas-microsoft-com:vml" xmlns:wp14="http://schemas.microsoft.com/office/word/2010/wordprocessingDrawing" xmlns:wp="http://schemas.openxmlformats.org/drawingml/2006/wordprocessingDrawing" xmlns:w10="urn:schemas-microsoft-com:office:word" xmlns:w="http://schemas.openxmlformats.org/wordprocessingml/2006/main" xmlns:w14="http://schemas.microsoft.com/office/word/2010/wordml" xmlns:w15="http://schemas.microsoft.com/office/word/2012/wordml" xmlns:w16se="http://schemas.microsoft.com/office/word/2015/wordml/symex" xmlns:wpg="http://schemas.microsoft.com/office/word/2010/wordprocessingGroup" xmlns:wpi="http://schemas.microsoft.com/office/word/2010/wordprocessingInk" xmlns:wne="http://schemas.microsoft.com/office/word/2006/wordml" xmlns:wps="http://schemas.microsoft.com/office/word/2010/wordprocessingShape" mc:Ignorable="w14 w15 w16se wp14">
+<w:ftr xmlns:wpc="http://schemas.microsoft.com/office/word/2010/wordprocessingCanvas" xmlns:cx="http://schemas.microsoft.com/office/drawing/2014/chartex" xmlns:cx1="http://schemas.microsoft.com/office/drawing/2015/9/8/chartex" xmlns:cx2="http://schemas.microsoft.com/office/drawing/2015/10/21/chartex" xmlns:cx3="http://schemas.microsoft.com/office/drawing/2016/5/9/chartex" xmlns:cx4="http://schemas.microsoft.com/office/drawing/2016/5/10/chartex" xmlns:cx5="http://schemas.microsoft.com/office/drawing/2016/5/11/chartex" xmlns:cx6="http://schemas.microsoft.com/office/drawing/2016/5/12/chartex" xmlns:cx7="http://schemas.microsoft.com/office/drawing/2016/5/13/chartex" xmlns:cx8="http://schemas.microsoft.com/office/drawing/2016/5/14/chartex" xmlns:mc="http://schemas.openxmlformats.org/markup-compatibility/2006" xmlns:aink="http://schemas.microsoft.com/office/drawing/2016/ink" xmlns:am3d="http://schemas.microsoft.com/office/drawing/2017/model3d" xmlns:o="urn:schemas-microsoft-com:office:office" xmlns:r="http://schemas.openxmlformats.org/officeDocument/2006/relationships" xmlns:m="http://schemas.openxmlformats.org/officeDocument/2006/math" xmlns:v="urn:schemas-microsoft-com:vml" xmlns:wp14="http://schemas.microsoft.com/office/word/2010/wordprocessingDrawing" xmlns:wp="http://schemas.openxmlformats.org/drawingml/2006/wordprocessingDrawing" xmlns:w10="urn:schemas-microsoft-com:office:word" xmlns:w="http://schemas.openxmlformats.org/wordprocessingml/2006/main" xmlns:w14="http://schemas.microsoft.com/office/word/2010/wordml" xmlns:w15="http://schemas.microsoft.com/office/word/2012/wordml" xmlns:w16cex="http://schemas.microsoft.com/office/word/2018/wordml/cex" xmlns:w16cid="http://schemas.microsoft.com/office/word/2016/wordml/cid" xmlns:w16="http://schemas.microsoft.com/office/word/2018/wordml" xmlns:w16sdtdh="http://schemas.microsoft.com/office/word/2020/wordml/sdtdatahash" xmlns:w16se="http://schemas.microsoft.com/office/word/2015/wordml/symex" xmlns:wpg="http://schemas.microsoft.com/office/word/2010/wordprocessingGroup" xmlns:wpi="http://schemas.microsoft.com/office/word/2010/wordprocessingInk" xmlns:wne="http://schemas.microsoft.com/office/word/2006/wordml" xmlns:wps="http://schemas.microsoft.com/office/word/2010/wordprocessingShape" mc:Ignorable="w14 w15 w16se w16cid w16 w16cex w16sdtdh wp14">
   <w:sdt>
     <w:sdtPr>
       <w:id w:val="439261433"/>
@@ -2026,7 +2112,7 @@
 </file>
 
 <file path=word/footnotes.xml><?xml version="1.0" encoding="utf-8"?>
-<w:footnotes xmlns:wpc="http://schemas.microsoft.com/office/word/2010/wordprocessingCanvas" xmlns:cx="http://schemas.microsoft.com/office/drawing/2014/chartex" xmlns:cx1="http://schemas.microsoft.com/office/drawing/2015/9/8/chartex" xmlns:mc="http://schemas.openxmlformats.org/markup-compatibility/2006" xmlns:o="urn:schemas-microsoft-com:office:office" xmlns:r="http://schemas.openxmlformats.org/officeDocument/2006/relationships" xmlns:m="http://schemas.openxmlformats.org/officeDocument/2006/math" xmlns:v="urn:schemas-microsoft-com:vml" xmlns:wp14="http://schemas.microsoft.com/office/word/2010/wordprocessingDrawing" xmlns:wp="http://schemas.openxmlformats.org/drawingml/2006/wordprocessingDrawing" xmlns:w10="urn:schemas-microsoft-com:office:word" xmlns:w="http://schemas.openxmlformats.org/wordprocessingml/2006/main" xmlns:w14="http://schemas.microsoft.com/office/word/2010/wordml" xmlns:w15="http://schemas.microsoft.com/office/word/2012/wordml" xmlns:w16se="http://schemas.microsoft.com/office/word/2015/wordml/symex" xmlns:wpg="http://schemas.microsoft.com/office/word/2010/wordprocessingGroup" xmlns:wpi="http://schemas.microsoft.com/office/word/2010/wordprocessingInk" xmlns:wne="http://schemas.microsoft.com/office/word/2006/wordml" xmlns:wps="http://schemas.microsoft.com/office/word/2010/wordprocessingShape" mc:Ignorable="w14 w15 w16se wp14">
+<w:footnotes xmlns:wpc="http://schemas.microsoft.com/office/word/2010/wordprocessingCanvas" xmlns:cx="http://schemas.microsoft.com/office/drawing/2014/chartex" xmlns:cx1="http://schemas.microsoft.com/office/drawing/2015/9/8/chartex" xmlns:cx2="http://schemas.microsoft.com/office/drawing/2015/10/21/chartex" xmlns:cx3="http://schemas.microsoft.com/office/drawing/2016/5/9/chartex" xmlns:cx4="http://schemas.microsoft.com/office/drawing/2016/5/10/chartex" xmlns:cx5="http://schemas.microsoft.com/office/drawing/2016/5/11/chartex" xmlns:cx6="http://schemas.microsoft.com/office/drawing/2016/5/12/chartex" xmlns:cx7="http://schemas.microsoft.com/office/drawing/2016/5/13/chartex" xmlns:cx8="http://schemas.microsoft.com/office/drawing/2016/5/14/chartex" xmlns:mc="http://schemas.openxmlformats.org/markup-compatibility/2006" xmlns:aink="http://schemas.microsoft.com/office/drawing/2016/ink" xmlns:am3d="http://schemas.microsoft.com/office/drawing/2017/model3d" xmlns:o="urn:schemas-microsoft-com:office:office" xmlns:r="http://schemas.openxmlformats.org/officeDocument/2006/relationships" xmlns:m="http://schemas.openxmlformats.org/officeDocument/2006/math" xmlns:v="urn:schemas-microsoft-com:vml" xmlns:wp14="http://schemas.microsoft.com/office/word/2010/wordprocessingDrawing" xmlns:wp="http://schemas.openxmlformats.org/drawingml/2006/wordprocessingDrawing" xmlns:w10="urn:schemas-microsoft-com:office:word" xmlns:w="http://schemas.openxmlformats.org/wordprocessingml/2006/main" xmlns:w14="http://schemas.microsoft.com/office/word/2010/wordml" xmlns:w15="http://schemas.microsoft.com/office/word/2012/wordml" xmlns:w16cex="http://schemas.microsoft.com/office/word/2018/wordml/cex" xmlns:w16cid="http://schemas.microsoft.com/office/word/2016/wordml/cid" xmlns:w16="http://schemas.microsoft.com/office/word/2018/wordml" xmlns:w16sdtdh="http://schemas.microsoft.com/office/word/2020/wordml/sdtdatahash" xmlns:w16se="http://schemas.microsoft.com/office/word/2015/wordml/symex" xmlns:wpg="http://schemas.microsoft.com/office/word/2010/wordprocessingGroup" xmlns:wpi="http://schemas.microsoft.com/office/word/2010/wordprocessingInk" xmlns:wne="http://schemas.microsoft.com/office/word/2006/wordml" xmlns:wps="http://schemas.microsoft.com/office/word/2010/wordprocessingShape" mc:Ignorable="w14 w15 w16se w16cid w16 w16cex w16sdtdh wp14">
   <w:footnote w:type="separator" w:id="-1">
     <w:p>
       <w:r>
@@ -2045,7 +2131,7 @@
 </file>
 
 <file path=word/numbering.xml><?xml version="1.0" encoding="utf-8"?>
-<w:numbering xmlns:wpc="http://schemas.microsoft.com/office/word/2010/wordprocessingCanvas" xmlns:cx="http://schemas.microsoft.com/office/drawing/2014/chartex" xmlns:cx1="http://schemas.microsoft.com/office/drawing/2015/9/8/chartex" xmlns:mc="http://schemas.openxmlformats.org/markup-compatibility/2006" xmlns:o="urn:schemas-microsoft-com:office:office" xmlns:r="http://schemas.openxmlformats.org/officeDocument/2006/relationships" xmlns:m="http://schemas.openxmlformats.org/officeDocument/2006/math" xmlns:v="urn:schemas-microsoft-com:vml" xmlns:wp14="http://schemas.microsoft.com/office/word/2010/wordprocessingDrawing" xmlns:wp="http://schemas.openxmlformats.org/drawingml/2006/wordprocessingDrawing" xmlns:w10="urn:schemas-microsoft-com:office:word" xmlns:w="http://schemas.openxmlformats.org/wordprocessingml/2006/main" xmlns:w14="http://schemas.microsoft.com/office/word/2010/wordml" xmlns:w15="http://schemas.microsoft.com/office/word/2012/wordml" xmlns:w16se="http://schemas.microsoft.com/office/word/2015/wordml/symex" xmlns:wpg="http://schemas.microsoft.com/office/word/2010/wordprocessingGroup" xmlns:wpi="http://schemas.microsoft.com/office/word/2010/wordprocessingInk" xmlns:wne="http://schemas.microsoft.com/office/word/2006/wordml" xmlns:wps="http://schemas.microsoft.com/office/word/2010/wordprocessingShape" mc:Ignorable="w14 w15 w16se wp14">
+<w:numbering xmlns:wpc="http://schemas.microsoft.com/office/word/2010/wordprocessingCanvas" xmlns:cx="http://schemas.microsoft.com/office/drawing/2014/chartex" xmlns:cx1="http://schemas.microsoft.com/office/drawing/2015/9/8/chartex" xmlns:cx2="http://schemas.microsoft.com/office/drawing/2015/10/21/chartex" xmlns:cx3="http://schemas.microsoft.com/office/drawing/2016/5/9/chartex" xmlns:cx4="http://schemas.microsoft.com/office/drawing/2016/5/10/chartex" xmlns:cx5="http://schemas.microsoft.com/office/drawing/2016/5/11/chartex" xmlns:cx6="http://schemas.microsoft.com/office/drawing/2016/5/12/chartex" xmlns:cx7="http://schemas.microsoft.com/office/drawing/2016/5/13/chartex" xmlns:cx8="http://schemas.microsoft.com/office/drawing/2016/5/14/chartex" xmlns:mc="http://schemas.openxmlformats.org/markup-compatibility/2006" xmlns:aink="http://schemas.microsoft.com/office/drawing/2016/ink" xmlns:am3d="http://schemas.microsoft.com/office/drawing/2017/model3d" xmlns:o="urn:schemas-microsoft-com:office:office" xmlns:r="http://schemas.openxmlformats.org/officeDocument/2006/relationships" xmlns:m="http://schemas.openxmlformats.org/officeDocument/2006/math" xmlns:v="urn:schemas-microsoft-com:vml" xmlns:wp14="http://schemas.microsoft.com/office/word/2010/wordprocessingDrawing" xmlns:wp="http://schemas.openxmlformats.org/drawingml/2006/wordprocessingDrawing" xmlns:w10="urn:schemas-microsoft-com:office:word" xmlns:w="http://schemas.openxmlformats.org/wordprocessingml/2006/main" xmlns:w14="http://schemas.microsoft.com/office/word/2010/wordml" xmlns:w15="http://schemas.microsoft.com/office/word/2012/wordml" xmlns:w16cex="http://schemas.microsoft.com/office/word/2018/wordml/cex" xmlns:w16cid="http://schemas.microsoft.com/office/word/2016/wordml/cid" xmlns:w16="http://schemas.microsoft.com/office/word/2018/wordml" xmlns:w16sdtdh="http://schemas.microsoft.com/office/word/2020/wordml/sdtdatahash" xmlns:w16se="http://schemas.microsoft.com/office/word/2015/wordml/symex" xmlns:wpg="http://schemas.microsoft.com/office/word/2010/wordprocessingGroup" xmlns:wpi="http://schemas.microsoft.com/office/word/2010/wordprocessingInk" xmlns:wne="http://schemas.microsoft.com/office/word/2006/wordml" xmlns:wps="http://schemas.microsoft.com/office/word/2010/wordprocessingShape" mc:Ignorable="w14 w15 w16se w16cid w16 w16cex w16sdtdh wp14">
   <w:abstractNum w:abstractNumId="0" w15:restartNumberingAfterBreak="0">
     <w:nsid w:val="FFFFFF89"/>
     <w:multiLevelType w:val="singleLevel"/>
@@ -2452,7 +2538,7 @@
 </file>
 
 <file path=word/styles.xml><?xml version="1.0" encoding="utf-8"?>
-<w:styles xmlns:mc="http://schemas.openxmlformats.org/markup-compatibility/2006" xmlns:r="http://schemas.openxmlformats.org/officeDocument/2006/relationships" xmlns:w="http://schemas.openxmlformats.org/wordprocessingml/2006/main" xmlns:w14="http://schemas.microsoft.com/office/word/2010/wordml" xmlns:w15="http://schemas.microsoft.com/office/word/2012/wordml" xmlns:w16se="http://schemas.microsoft.com/office/word/2015/wordml/symex" mc:Ignorable="w14 w15 w16se">
+<w:styles xmlns:mc="http://schemas.openxmlformats.org/markup-compatibility/2006" xmlns:r="http://schemas.openxmlformats.org/officeDocument/2006/relationships" xmlns:w="http://schemas.openxmlformats.org/wordprocessingml/2006/main" xmlns:w14="http://schemas.microsoft.com/office/word/2010/wordml" xmlns:w15="http://schemas.microsoft.com/office/word/2012/wordml" xmlns:w16cex="http://schemas.microsoft.com/office/word/2018/wordml/cex" xmlns:w16cid="http://schemas.microsoft.com/office/word/2016/wordml/cid" xmlns:w16="http://schemas.microsoft.com/office/word/2018/wordml" xmlns:w16sdtdh="http://schemas.microsoft.com/office/word/2020/wordml/sdtdatahash" xmlns:w16se="http://schemas.microsoft.com/office/word/2015/wordml/symex" mc:Ignorable="w14 w15 w16se w16cid w16 w16cex w16sdtdh">
   <w:docDefaults>
     <w:rPrDefault>
       <w:rPr>
@@ -2468,7 +2554,7 @@
       </w:pPr>
     </w:pPrDefault>
   </w:docDefaults>
-  <w:latentStyles w:defLockedState="0" w:defUIPriority="99" w:defSemiHidden="0" w:defUnhideWhenUsed="0" w:defQFormat="0" w:count="371">
+  <w:latentStyles w:defLockedState="0" w:defUIPriority="99" w:defSemiHidden="0" w:defUnhideWhenUsed="0" w:defQFormat="0" w:count="376">
     <w:lsdException w:name="Normal" w:uiPriority="0" w:qFormat="1"/>
     <w:lsdException w:name="heading 1" w:uiPriority="9" w:qFormat="1"/>
     <w:lsdException w:name="heading 2" w:semiHidden="1" w:uiPriority="9" w:unhideWhenUsed="1" w:qFormat="1"/>
@@ -2574,7 +2660,6 @@
     <w:lsdException w:name="HTML Sample" w:semiHidden="1" w:unhideWhenUsed="1"/>
     <w:lsdException w:name="HTML Typewriter" w:semiHidden="1" w:unhideWhenUsed="1"/>
     <w:lsdException w:name="HTML Variable" w:semiHidden="1" w:unhideWhenUsed="1"/>
-    <w:lsdException w:name="Normal Table" w:semiHidden="1" w:unhideWhenUsed="1"/>
     <w:lsdException w:name="annotation subject" w:semiHidden="1" w:unhideWhenUsed="1"/>
     <w:lsdException w:name="No List" w:semiHidden="1" w:unhideWhenUsed="1"/>
     <w:lsdException w:name="Outline List 1" w:semiHidden="1" w:unhideWhenUsed="1"/>
@@ -2617,11 +2702,8 @@
     <w:lsdException w:name="Table Contemporary" w:semiHidden="1" w:unhideWhenUsed="1"/>
     <w:lsdException w:name="Table Elegant" w:semiHidden="1" w:unhideWhenUsed="1"/>
     <w:lsdException w:name="Table Professional" w:semiHidden="1" w:unhideWhenUsed="1"/>
-    <w:lsdException w:name="Table Subtle 1" w:semiHidden="1" w:unhideWhenUsed="1"/>
     <w:lsdException w:name="Table Subtle 2" w:semiHidden="1" w:unhideWhenUsed="1"/>
     <w:lsdException w:name="Table Web 1" w:semiHidden="1" w:unhideWhenUsed="1"/>
-    <w:lsdException w:name="Table Web 2" w:semiHidden="1" w:unhideWhenUsed="1"/>
-    <w:lsdException w:name="Table Web 3" w:semiHidden="1" w:unhideWhenUsed="1"/>
     <w:lsdException w:name="Balloon Text" w:semiHidden="1" w:unhideWhenUsed="1"/>
     <w:lsdException w:name="Table Grid" w:uiPriority="59"/>
     <w:lsdException w:name="Table Theme" w:semiHidden="1" w:unhideWhenUsed="1"/>
@@ -2840,6 +2922,11 @@
     <w:lsdException w:name="List Table 5 Dark Accent 6" w:uiPriority="50"/>
     <w:lsdException w:name="List Table 6 Colorful Accent 6" w:uiPriority="51"/>
     <w:lsdException w:name="List Table 7 Colorful Accent 6" w:uiPriority="52"/>
+    <w:lsdException w:name="Mention" w:semiHidden="1" w:unhideWhenUsed="1"/>
+    <w:lsdException w:name="Smart Hyperlink" w:semiHidden="1" w:unhideWhenUsed="1"/>
+    <w:lsdException w:name="Hashtag" w:semiHidden="1" w:unhideWhenUsed="1"/>
+    <w:lsdException w:name="Unresolved Mention" w:semiHidden="1" w:unhideWhenUsed="1"/>
+    <w:lsdException w:name="Smart Link" w:semiHidden="1" w:unhideWhenUsed="1"/>
   </w:latentStyles>
   <w:style w:type="paragraph" w:default="1" w:styleId="Normal">
     <w:name w:val="Normal"/>

</xml_diff>